<commit_message>
Se finaliza la hoja 1
</commit_message>
<xml_diff>
--- a/DWES/Nuevo Documento de Microsoft Word.docx
+++ b/DWES/Nuevo Documento de Microsoft Word.docx
@@ -4,6 +4,9 @@
   <w:body>
     <w:p>
       <w:r>
+        <w:rPr>
+          <w:noProof/>
+        </w:rPr>
         <w:drawing>
           <wp:inline distT="0" distB="0" distL="0" distR="0" wp14:anchorId="5D7EE963" wp14:editId="77CCA068">
             <wp:extent cx="5400040" cy="1664970"/>
@@ -20,7 +23,7 @@
                     <pic:cNvPicPr/>
                   </pic:nvPicPr>
                   <pic:blipFill>
-                    <a:blip r:embed="rId4"/>
+                    <a:blip r:embed="rId5"/>
                     <a:stretch>
                       <a:fillRect/>
                     </a:stretch>
@@ -44,6 +47,9 @@
     <w:p/>
     <w:p>
       <w:r>
+        <w:rPr>
+          <w:noProof/>
+        </w:rPr>
         <w:drawing>
           <wp:inline distT="0" distB="0" distL="0" distR="0" wp14:anchorId="280DE76E" wp14:editId="7C3EAA40">
             <wp:extent cx="5400040" cy="3314065"/>
@@ -60,7 +66,7 @@
                     <pic:cNvPicPr/>
                   </pic:nvPicPr>
                   <pic:blipFill>
-                    <a:blip r:embed="rId5"/>
+                    <a:blip r:embed="rId6"/>
                     <a:stretch>
                       <a:fillRect/>
                     </a:stretch>
@@ -84,6 +90,9 @@
     <w:p/>
     <w:p>
       <w:r>
+        <w:rPr>
+          <w:noProof/>
+        </w:rPr>
         <w:drawing>
           <wp:inline distT="0" distB="0" distL="0" distR="0" wp14:anchorId="26CB1BFC" wp14:editId="73900B51">
             <wp:extent cx="5400040" cy="2220595"/>
@@ -100,7 +109,7 @@
                     <pic:cNvPicPr/>
                   </pic:nvPicPr>
                   <pic:blipFill>
-                    <a:blip r:embed="rId6"/>
+                    <a:blip r:embed="rId7"/>
                     <a:stretch>
                       <a:fillRect/>
                     </a:stretch>
@@ -123,6 +132,9 @@
     </w:p>
     <w:p>
       <w:r>
+        <w:rPr>
+          <w:noProof/>
+        </w:rPr>
         <w:lastRenderedPageBreak/>
         <w:drawing>
           <wp:inline distT="0" distB="0" distL="0" distR="0" wp14:anchorId="0957EB51" wp14:editId="50C0E6D0">
@@ -140,7 +152,7 @@
                     <pic:cNvPicPr/>
                   </pic:nvPicPr>
                   <pic:blipFill>
-                    <a:blip r:embed="rId7"/>
+                    <a:blip r:embed="rId8"/>
                     <a:stretch>
                       <a:fillRect/>
                     </a:stretch>
@@ -164,46 +176,9 @@
     <w:p/>
     <w:p>
       <w:r>
-        <w:drawing>
-          <wp:inline distT="0" distB="0" distL="0" distR="0" wp14:anchorId="51B14B78" wp14:editId="3BEE5AFD">
-            <wp:extent cx="5400040" cy="1865630"/>
-            <wp:effectExtent l="0" t="0" r="0" b="1270"/>
-            <wp:docPr id="1357406524" name="Imagen 1" descr="Texto&#10;&#10;El contenido generado por IA puede ser incorrecto."/>
-            <wp:cNvGraphicFramePr>
-              <a:graphicFrameLocks xmlns:a="http://schemas.openxmlformats.org/drawingml/2006/main" noChangeAspect="1"/>
-            </wp:cNvGraphicFramePr>
-            <a:graphic xmlns:a="http://schemas.openxmlformats.org/drawingml/2006/main">
-              <a:graphicData uri="http://schemas.openxmlformats.org/drawingml/2006/picture">
-                <pic:pic xmlns:pic="http://schemas.openxmlformats.org/drawingml/2006/picture">
-                  <pic:nvPicPr>
-                    <pic:cNvPr id="1357406524" name="Imagen 1" descr="Texto&#10;&#10;El contenido generado por IA puede ser incorrecto."/>
-                    <pic:cNvPicPr/>
-                  </pic:nvPicPr>
-                  <pic:blipFill>
-                    <a:blip r:embed="rId8"/>
-                    <a:stretch>
-                      <a:fillRect/>
-                    </a:stretch>
-                  </pic:blipFill>
-                  <pic:spPr>
-                    <a:xfrm>
-                      <a:off x="0" y="0"/>
-                      <a:ext cx="5400040" cy="1865630"/>
-                    </a:xfrm>
-                    <a:prstGeom prst="rect">
-                      <a:avLst/>
-                    </a:prstGeom>
-                  </pic:spPr>
-                </pic:pic>
-              </a:graphicData>
-            </a:graphic>
-          </wp:inline>
-        </w:drawing>
-      </w:r>
-    </w:p>
-    <w:p/>
-    <w:p>
-      <w:r>
+        <w:rPr>
+          <w:noProof/>
+        </w:rPr>
         <w:drawing>
           <wp:inline distT="0" distB="0" distL="0" distR="0" wp14:anchorId="141EB98E" wp14:editId="5E9156B5">
             <wp:extent cx="5400040" cy="3092450"/>
@@ -241,50 +216,24 @@
         </w:drawing>
       </w:r>
     </w:p>
-    <w:p/>
-    <w:p>
-      <w:r>
-        <w:lastRenderedPageBreak/>
-        <w:drawing>
-          <wp:inline distT="0" distB="0" distL="0" distR="0" wp14:anchorId="6B6E4C48" wp14:editId="03021966">
-            <wp:extent cx="5400040" cy="1810385"/>
-            <wp:effectExtent l="0" t="0" r="0" b="0"/>
-            <wp:docPr id="2087898595" name="Imagen 1" descr="Pantalla de computadora con letras&#10;&#10;El contenido generado por IA puede ser incorrecto."/>
-            <wp:cNvGraphicFramePr>
-              <a:graphicFrameLocks xmlns:a="http://schemas.openxmlformats.org/drawingml/2006/main" noChangeAspect="1"/>
-            </wp:cNvGraphicFramePr>
-            <a:graphic xmlns:a="http://schemas.openxmlformats.org/drawingml/2006/main">
-              <a:graphicData uri="http://schemas.openxmlformats.org/drawingml/2006/picture">
-                <pic:pic xmlns:pic="http://schemas.openxmlformats.org/drawingml/2006/picture">
-                  <pic:nvPicPr>
-                    <pic:cNvPr id="2087898595" name="Imagen 1" descr="Pantalla de computadora con letras&#10;&#10;El contenido generado por IA puede ser incorrecto."/>
-                    <pic:cNvPicPr/>
-                  </pic:nvPicPr>
-                  <pic:blipFill>
-                    <a:blip r:embed="rId10"/>
-                    <a:stretch>
-                      <a:fillRect/>
-                    </a:stretch>
-                  </pic:blipFill>
-                  <pic:spPr>
-                    <a:xfrm>
-                      <a:off x="0" y="0"/>
-                      <a:ext cx="5400040" cy="1810385"/>
-                    </a:xfrm>
-                    <a:prstGeom prst="rect">
-                      <a:avLst/>
-                    </a:prstGeom>
-                  </pic:spPr>
-                </pic:pic>
-              </a:graphicData>
-            </a:graphic>
-          </wp:inline>
-        </w:drawing>
-      </w:r>
-    </w:p>
-    <w:p/>
-    <w:p>
-      <w:r>
+    <w:p>
+      <w:pPr>
+        <w:pStyle w:val="Prrafodelista"/>
+        <w:numPr>
+          <w:ilvl w:val="0"/>
+          <w:numId w:val="1"/>
+        </w:numPr>
+      </w:pPr>
+      <w:r>
+        <w:t>Añade un repo con la 8.4 (el de Ubuntu no la tiene)</w:t>
+      </w:r>
+    </w:p>
+    <w:p/>
+    <w:p>
+      <w:r>
+        <w:rPr>
+          <w:noProof/>
+        </w:rPr>
         <w:drawing>
           <wp:inline distT="0" distB="0" distL="0" distR="0" wp14:anchorId="25FB99DE" wp14:editId="2417A6E8">
             <wp:extent cx="5400040" cy="2202180"/>
@@ -301,7 +250,7 @@
                     <pic:cNvPicPr/>
                   </pic:nvPicPr>
                   <pic:blipFill>
-                    <a:blip r:embed="rId11"/>
+                    <a:blip r:embed="rId10"/>
                     <a:stretch>
                       <a:fillRect/>
                     </a:stretch>
@@ -323,48 +272,14 @@
       </w:r>
     </w:p>
     <w:p/>
-    <w:p>
-      <w:r>
-        <w:drawing>
-          <wp:inline distT="0" distB="0" distL="0" distR="0" wp14:anchorId="1A58F944" wp14:editId="256E96B6">
-            <wp:extent cx="5400040" cy="1871345"/>
-            <wp:effectExtent l="0" t="0" r="0" b="0"/>
-            <wp:docPr id="1877691947" name="Imagen 1" descr="Texto&#10;&#10;El contenido generado por IA puede ser incorrecto."/>
-            <wp:cNvGraphicFramePr>
-              <a:graphicFrameLocks xmlns:a="http://schemas.openxmlformats.org/drawingml/2006/main" noChangeAspect="1"/>
-            </wp:cNvGraphicFramePr>
-            <a:graphic xmlns:a="http://schemas.openxmlformats.org/drawingml/2006/main">
-              <a:graphicData uri="http://schemas.openxmlformats.org/drawingml/2006/picture">
-                <pic:pic xmlns:pic="http://schemas.openxmlformats.org/drawingml/2006/picture">
-                  <pic:nvPicPr>
-                    <pic:cNvPr id="1877691947" name="Imagen 1" descr="Texto&#10;&#10;El contenido generado por IA puede ser incorrecto."/>
-                    <pic:cNvPicPr/>
-                  </pic:nvPicPr>
-                  <pic:blipFill>
-                    <a:blip r:embed="rId12"/>
-                    <a:stretch>
-                      <a:fillRect/>
-                    </a:stretch>
-                  </pic:blipFill>
-                  <pic:spPr>
-                    <a:xfrm>
-                      <a:off x="0" y="0"/>
-                      <a:ext cx="5400040" cy="1871345"/>
-                    </a:xfrm>
-                    <a:prstGeom prst="rect">
-                      <a:avLst/>
-                    </a:prstGeom>
-                  </pic:spPr>
-                </pic:pic>
-              </a:graphicData>
-            </a:graphic>
-          </wp:inline>
-        </w:drawing>
-      </w:r>
-    </w:p>
-    <w:p/>
-    <w:p>
-      <w:r>
+    <w:p/>
+    <w:p/>
+    <w:p>
+      <w:r>
+        <w:rPr>
+          <w:noProof/>
+        </w:rPr>
+        <w:lastRenderedPageBreak/>
         <w:drawing>
           <wp:inline distT="0" distB="0" distL="0" distR="0" wp14:anchorId="02567F60" wp14:editId="132C208F">
             <wp:extent cx="5400040" cy="1003300"/>
@@ -381,7 +296,7 @@
                     <pic:cNvPicPr/>
                   </pic:nvPicPr>
                   <pic:blipFill>
-                    <a:blip r:embed="rId13"/>
+                    <a:blip r:embed="rId11"/>
                     <a:stretch>
                       <a:fillRect/>
                     </a:stretch>
@@ -403,49 +318,13 @@
       </w:r>
     </w:p>
     <w:p/>
-    <w:p>
-      <w:r>
-        <w:lastRenderedPageBreak/>
-        <w:drawing>
-          <wp:inline distT="0" distB="0" distL="0" distR="0" wp14:anchorId="641805C4" wp14:editId="474801B3">
-            <wp:extent cx="5400040" cy="1860550"/>
-            <wp:effectExtent l="0" t="0" r="0" b="6350"/>
-            <wp:docPr id="1685711956" name="Imagen 1" descr="Pantalla de computadora con letras&#10;&#10;El contenido generado por IA puede ser incorrecto."/>
-            <wp:cNvGraphicFramePr>
-              <a:graphicFrameLocks xmlns:a="http://schemas.openxmlformats.org/drawingml/2006/main" noChangeAspect="1"/>
-            </wp:cNvGraphicFramePr>
-            <a:graphic xmlns:a="http://schemas.openxmlformats.org/drawingml/2006/main">
-              <a:graphicData uri="http://schemas.openxmlformats.org/drawingml/2006/picture">
-                <pic:pic xmlns:pic="http://schemas.openxmlformats.org/drawingml/2006/picture">
-                  <pic:nvPicPr>
-                    <pic:cNvPr id="1685711956" name="Imagen 1" descr="Pantalla de computadora con letras&#10;&#10;El contenido generado por IA puede ser incorrecto."/>
-                    <pic:cNvPicPr/>
-                  </pic:nvPicPr>
-                  <pic:blipFill>
-                    <a:blip r:embed="rId14"/>
-                    <a:stretch>
-                      <a:fillRect/>
-                    </a:stretch>
-                  </pic:blipFill>
-                  <pic:spPr>
-                    <a:xfrm>
-                      <a:off x="0" y="0"/>
-                      <a:ext cx="5400040" cy="1860550"/>
-                    </a:xfrm>
-                    <a:prstGeom prst="rect">
-                      <a:avLst/>
-                    </a:prstGeom>
-                  </pic:spPr>
-                </pic:pic>
-              </a:graphicData>
-            </a:graphic>
-          </wp:inline>
-        </w:drawing>
-      </w:r>
-    </w:p>
-    <w:p/>
-    <w:p>
-      <w:r>
+    <w:p/>
+    <w:p/>
+    <w:p>
+      <w:r>
+        <w:rPr>
+          <w:noProof/>
+        </w:rPr>
         <w:drawing>
           <wp:inline distT="0" distB="0" distL="0" distR="0" wp14:anchorId="2C16A393" wp14:editId="782AFC51">
             <wp:extent cx="5400040" cy="2384425"/>
@@ -462,7 +341,7 @@
                     <pic:cNvPicPr/>
                   </pic:nvPicPr>
                   <pic:blipFill>
-                    <a:blip r:embed="rId15"/>
+                    <a:blip r:embed="rId12"/>
                     <a:stretch>
                       <a:fillRect/>
                     </a:stretch>
@@ -484,48 +363,13 @@
       </w:r>
     </w:p>
     <w:p/>
-    <w:p>
-      <w:r>
-        <w:drawing>
-          <wp:inline distT="0" distB="0" distL="0" distR="0" wp14:anchorId="13589BF6" wp14:editId="5CA231FA">
-            <wp:extent cx="5400040" cy="1834515"/>
-            <wp:effectExtent l="0" t="0" r="0" b="0"/>
-            <wp:docPr id="492434698" name="Imagen 1" descr="Texto&#10;&#10;El contenido generado por IA puede ser incorrecto."/>
-            <wp:cNvGraphicFramePr>
-              <a:graphicFrameLocks xmlns:a="http://schemas.openxmlformats.org/drawingml/2006/main" noChangeAspect="1"/>
-            </wp:cNvGraphicFramePr>
-            <a:graphic xmlns:a="http://schemas.openxmlformats.org/drawingml/2006/main">
-              <a:graphicData uri="http://schemas.openxmlformats.org/drawingml/2006/picture">
-                <pic:pic xmlns:pic="http://schemas.openxmlformats.org/drawingml/2006/picture">
-                  <pic:nvPicPr>
-                    <pic:cNvPr id="492434698" name="Imagen 1" descr="Texto&#10;&#10;El contenido generado por IA puede ser incorrecto."/>
-                    <pic:cNvPicPr/>
-                  </pic:nvPicPr>
-                  <pic:blipFill>
-                    <a:blip r:embed="rId16"/>
-                    <a:stretch>
-                      <a:fillRect/>
-                    </a:stretch>
-                  </pic:blipFill>
-                  <pic:spPr>
-                    <a:xfrm>
-                      <a:off x="0" y="0"/>
-                      <a:ext cx="5400040" cy="1834515"/>
-                    </a:xfrm>
-                    <a:prstGeom prst="rect">
-                      <a:avLst/>
-                    </a:prstGeom>
-                  </pic:spPr>
-                </pic:pic>
-              </a:graphicData>
-            </a:graphic>
-          </wp:inline>
-        </w:drawing>
-      </w:r>
-    </w:p>
-    <w:p/>
-    <w:p>
-      <w:r>
+    <w:p/>
+    <w:p/>
+    <w:p>
+      <w:r>
+        <w:rPr>
+          <w:noProof/>
+        </w:rPr>
         <w:drawing>
           <wp:inline distT="0" distB="0" distL="0" distR="0" wp14:anchorId="67D3C6F3" wp14:editId="481CEE49">
             <wp:extent cx="5400040" cy="1136015"/>
@@ -542,7 +386,7 @@
                     <pic:cNvPicPr/>
                   </pic:nvPicPr>
                   <pic:blipFill>
-                    <a:blip r:embed="rId17"/>
+                    <a:blip r:embed="rId13"/>
                     <a:stretch>
                       <a:fillRect/>
                     </a:stretch>
@@ -566,6 +410,9 @@
     <w:p/>
     <w:p>
       <w:r>
+        <w:rPr>
+          <w:noProof/>
+        </w:rPr>
         <w:lastRenderedPageBreak/>
         <w:drawing>
           <wp:inline distT="0" distB="0" distL="0" distR="0" wp14:anchorId="73A47DDF" wp14:editId="6656028E">
@@ -583,7 +430,7 @@
                     <pic:cNvPicPr/>
                   </pic:nvPicPr>
                   <pic:blipFill>
-                    <a:blip r:embed="rId18"/>
+                    <a:blip r:embed="rId14"/>
                     <a:stretch>
                       <a:fillRect/>
                     </a:stretch>
@@ -607,6 +454,9 @@
     <w:p/>
     <w:p>
       <w:r>
+        <w:rPr>
+          <w:noProof/>
+        </w:rPr>
         <w:drawing>
           <wp:inline distT="0" distB="0" distL="0" distR="0" wp14:anchorId="1AA2A8DA" wp14:editId="137DE9BA">
             <wp:extent cx="5400040" cy="4000500"/>
@@ -623,7 +473,7 @@
                     <pic:cNvPicPr/>
                   </pic:nvPicPr>
                   <pic:blipFill rotWithShape="1">
-                    <a:blip r:embed="rId19"/>
+                    <a:blip r:embed="rId15"/>
                     <a:srcRect b="-703"/>
                     <a:stretch>
                       <a:fillRect/>
@@ -655,6 +505,9 @@
     </w:p>
     <w:p>
       <w:r>
+        <w:rPr>
+          <w:noProof/>
+        </w:rPr>
         <w:lastRenderedPageBreak/>
         <w:drawing>
           <wp:inline distT="0" distB="0" distL="0" distR="0" wp14:anchorId="1A252A03" wp14:editId="03A4CA4A">
@@ -672,7 +525,7 @@
                     <pic:cNvPicPr/>
                   </pic:nvPicPr>
                   <pic:blipFill>
-                    <a:blip r:embed="rId20"/>
+                    <a:blip r:embed="rId16"/>
                     <a:stretch>
                       <a:fillRect/>
                     </a:stretch>
@@ -695,6 +548,9 @@
     </w:p>
     <w:p>
       <w:r>
+        <w:rPr>
+          <w:noProof/>
+        </w:rPr>
         <w:drawing>
           <wp:inline distT="0" distB="0" distL="0" distR="0" wp14:anchorId="56E2DF42" wp14:editId="7C8F2B1F">
             <wp:extent cx="5400040" cy="690880"/>
@@ -711,7 +567,7 @@
                     <pic:cNvPicPr/>
                   </pic:nvPicPr>
                   <pic:blipFill>
-                    <a:blip r:embed="rId21"/>
+                    <a:blip r:embed="rId17"/>
                     <a:stretch>
                       <a:fillRect/>
                     </a:stretch>
@@ -735,6 +591,9 @@
     <w:p/>
     <w:p>
       <w:r>
+        <w:rPr>
+          <w:noProof/>
+        </w:rPr>
         <w:drawing>
           <wp:inline distT="0" distB="0" distL="0" distR="0" wp14:anchorId="3077C8BD" wp14:editId="33B4FBE4">
             <wp:extent cx="5400040" cy="4446905"/>
@@ -751,7 +610,7 @@
                     <pic:cNvPicPr/>
                   </pic:nvPicPr>
                   <pic:blipFill>
-                    <a:blip r:embed="rId22"/>
+                    <a:blip r:embed="rId18"/>
                     <a:stretch>
                       <a:fillRect/>
                     </a:stretch>
@@ -772,6 +631,301 @@
         </w:drawing>
       </w:r>
     </w:p>
+    <w:p/>
+    <w:p/>
+    <w:p/>
+    <w:p/>
+    <w:p/>
+    <w:p/>
+    <w:p>
+      <w:r>
+        <w:lastRenderedPageBreak/>
+        <w:t>VSCode</w:t>
+      </w:r>
+    </w:p>
+    <w:p>
+      <w:r>
+        <w:drawing>
+          <wp:inline distT="0" distB="0" distL="0" distR="0" wp14:anchorId="184F3E0A" wp14:editId="1EF68F78">
+            <wp:extent cx="5400040" cy="2120265"/>
+            <wp:effectExtent l="0" t="0" r="0" b="0"/>
+            <wp:docPr id="617509306" name="Imagen 1" descr="Texto&#10;&#10;El contenido generado por IA puede ser incorrecto."/>
+            <wp:cNvGraphicFramePr>
+              <a:graphicFrameLocks xmlns:a="http://schemas.openxmlformats.org/drawingml/2006/main" noChangeAspect="1"/>
+            </wp:cNvGraphicFramePr>
+            <a:graphic xmlns:a="http://schemas.openxmlformats.org/drawingml/2006/main">
+              <a:graphicData uri="http://schemas.openxmlformats.org/drawingml/2006/picture">
+                <pic:pic xmlns:pic="http://schemas.openxmlformats.org/drawingml/2006/picture">
+                  <pic:nvPicPr>
+                    <pic:cNvPr id="617509306" name="Imagen 1" descr="Texto&#10;&#10;El contenido generado por IA puede ser incorrecto."/>
+                    <pic:cNvPicPr/>
+                  </pic:nvPicPr>
+                  <pic:blipFill>
+                    <a:blip r:embed="rId19"/>
+                    <a:stretch>
+                      <a:fillRect/>
+                    </a:stretch>
+                  </pic:blipFill>
+                  <pic:spPr>
+                    <a:xfrm>
+                      <a:off x="0" y="0"/>
+                      <a:ext cx="5400040" cy="2120265"/>
+                    </a:xfrm>
+                    <a:prstGeom prst="rect">
+                      <a:avLst/>
+                    </a:prstGeom>
+                  </pic:spPr>
+                </pic:pic>
+              </a:graphicData>
+            </a:graphic>
+          </wp:inline>
+        </w:drawing>
+      </w:r>
+    </w:p>
+    <w:p>
+      <w:r>
+        <w:drawing>
+          <wp:inline distT="0" distB="0" distL="0" distR="0" wp14:anchorId="0D42AC2E" wp14:editId="2E394E8B">
+            <wp:extent cx="5400040" cy="3649980"/>
+            <wp:effectExtent l="0" t="0" r="0" b="7620"/>
+            <wp:docPr id="1654569483" name="Imagen 1" descr="Interfaz de usuario gráfica, Texto&#10;&#10;El contenido generado por IA puede ser incorrecto."/>
+            <wp:cNvGraphicFramePr>
+              <a:graphicFrameLocks xmlns:a="http://schemas.openxmlformats.org/drawingml/2006/main" noChangeAspect="1"/>
+            </wp:cNvGraphicFramePr>
+            <a:graphic xmlns:a="http://schemas.openxmlformats.org/drawingml/2006/main">
+              <a:graphicData uri="http://schemas.openxmlformats.org/drawingml/2006/picture">
+                <pic:pic xmlns:pic="http://schemas.openxmlformats.org/drawingml/2006/picture">
+                  <pic:nvPicPr>
+                    <pic:cNvPr id="1654569483" name="Imagen 1" descr="Interfaz de usuario gráfica, Texto&#10;&#10;El contenido generado por IA puede ser incorrecto."/>
+                    <pic:cNvPicPr/>
+                  </pic:nvPicPr>
+                  <pic:blipFill>
+                    <a:blip r:embed="rId20"/>
+                    <a:stretch>
+                      <a:fillRect/>
+                    </a:stretch>
+                  </pic:blipFill>
+                  <pic:spPr>
+                    <a:xfrm>
+                      <a:off x="0" y="0"/>
+                      <a:ext cx="5400040" cy="3649980"/>
+                    </a:xfrm>
+                    <a:prstGeom prst="rect">
+                      <a:avLst/>
+                    </a:prstGeom>
+                  </pic:spPr>
+                </pic:pic>
+              </a:graphicData>
+            </a:graphic>
+          </wp:inline>
+        </w:drawing>
+      </w:r>
+    </w:p>
+    <w:p/>
+    <w:p>
+      <w:r>
+        <w:t xml:space="preserve">DBeaver: </w:t>
+      </w:r>
+    </w:p>
+    <w:p>
+      <w:r>
+        <w:lastRenderedPageBreak/>
+        <w:drawing>
+          <wp:inline distT="0" distB="0" distL="0" distR="0" wp14:anchorId="197D0CFA" wp14:editId="390212FD">
+            <wp:extent cx="5182323" cy="2762636"/>
+            <wp:effectExtent l="0" t="0" r="0" b="0"/>
+            <wp:docPr id="124467398" name="Imagen 1" descr="Interfaz de usuario gráfica, Texto, Aplicación, Correo electrónico&#10;&#10;El contenido generado por IA puede ser incorrecto."/>
+            <wp:cNvGraphicFramePr>
+              <a:graphicFrameLocks xmlns:a="http://schemas.openxmlformats.org/drawingml/2006/main" noChangeAspect="1"/>
+            </wp:cNvGraphicFramePr>
+            <a:graphic xmlns:a="http://schemas.openxmlformats.org/drawingml/2006/main">
+              <a:graphicData uri="http://schemas.openxmlformats.org/drawingml/2006/picture">
+                <pic:pic xmlns:pic="http://schemas.openxmlformats.org/drawingml/2006/picture">
+                  <pic:nvPicPr>
+                    <pic:cNvPr id="124467398" name="Imagen 1" descr="Interfaz de usuario gráfica, Texto, Aplicación, Correo electrónico&#10;&#10;El contenido generado por IA puede ser incorrecto."/>
+                    <pic:cNvPicPr/>
+                  </pic:nvPicPr>
+                  <pic:blipFill>
+                    <a:blip r:embed="rId21"/>
+                    <a:stretch>
+                      <a:fillRect/>
+                    </a:stretch>
+                  </pic:blipFill>
+                  <pic:spPr>
+                    <a:xfrm>
+                      <a:off x="0" y="0"/>
+                      <a:ext cx="5182323" cy="2762636"/>
+                    </a:xfrm>
+                    <a:prstGeom prst="rect">
+                      <a:avLst/>
+                    </a:prstGeom>
+                  </pic:spPr>
+                </pic:pic>
+              </a:graphicData>
+            </a:graphic>
+          </wp:inline>
+        </w:drawing>
+      </w:r>
+    </w:p>
+    <w:p>
+      <w:r>
+        <w:drawing>
+          <wp:inline distT="0" distB="0" distL="0" distR="0" wp14:anchorId="159E14DF" wp14:editId="6CBA8CA4">
+            <wp:extent cx="5163271" cy="3286584"/>
+            <wp:effectExtent l="0" t="0" r="0" b="9525"/>
+            <wp:docPr id="1350551965" name="Imagen 1" descr="Interfaz de usuario gráfica, Aplicación&#10;&#10;El contenido generado por IA puede ser incorrecto."/>
+            <wp:cNvGraphicFramePr>
+              <a:graphicFrameLocks xmlns:a="http://schemas.openxmlformats.org/drawingml/2006/main" noChangeAspect="1"/>
+            </wp:cNvGraphicFramePr>
+            <a:graphic xmlns:a="http://schemas.openxmlformats.org/drawingml/2006/main">
+              <a:graphicData uri="http://schemas.openxmlformats.org/drawingml/2006/picture">
+                <pic:pic xmlns:pic="http://schemas.openxmlformats.org/drawingml/2006/picture">
+                  <pic:nvPicPr>
+                    <pic:cNvPr id="1350551965" name="Imagen 1" descr="Interfaz de usuario gráfica, Aplicación&#10;&#10;El contenido generado por IA puede ser incorrecto."/>
+                    <pic:cNvPicPr/>
+                  </pic:nvPicPr>
+                  <pic:blipFill>
+                    <a:blip r:embed="rId22"/>
+                    <a:stretch>
+                      <a:fillRect/>
+                    </a:stretch>
+                  </pic:blipFill>
+                  <pic:spPr>
+                    <a:xfrm>
+                      <a:off x="0" y="0"/>
+                      <a:ext cx="5163271" cy="3286584"/>
+                    </a:xfrm>
+                    <a:prstGeom prst="rect">
+                      <a:avLst/>
+                    </a:prstGeom>
+                  </pic:spPr>
+                </pic:pic>
+              </a:graphicData>
+            </a:graphic>
+          </wp:inline>
+        </w:drawing>
+      </w:r>
+    </w:p>
+    <w:p>
+      <w:r>
+        <w:lastRenderedPageBreak/>
+        <w:drawing>
+          <wp:inline distT="0" distB="0" distL="0" distR="0" wp14:anchorId="1ED1A7A5" wp14:editId="287AA100">
+            <wp:extent cx="5400040" cy="2730500"/>
+            <wp:effectExtent l="0" t="0" r="0" b="0"/>
+            <wp:docPr id="934588518" name="Imagen 1"/>
+            <wp:cNvGraphicFramePr>
+              <a:graphicFrameLocks xmlns:a="http://schemas.openxmlformats.org/drawingml/2006/main" noChangeAspect="1"/>
+            </wp:cNvGraphicFramePr>
+            <a:graphic xmlns:a="http://schemas.openxmlformats.org/drawingml/2006/main">
+              <a:graphicData uri="http://schemas.openxmlformats.org/drawingml/2006/picture">
+                <pic:pic xmlns:pic="http://schemas.openxmlformats.org/drawingml/2006/picture">
+                  <pic:nvPicPr>
+                    <pic:cNvPr id="934588518" name=""/>
+                    <pic:cNvPicPr/>
+                  </pic:nvPicPr>
+                  <pic:blipFill>
+                    <a:blip r:embed="rId23"/>
+                    <a:stretch>
+                      <a:fillRect/>
+                    </a:stretch>
+                  </pic:blipFill>
+                  <pic:spPr>
+                    <a:xfrm>
+                      <a:off x="0" y="0"/>
+                      <a:ext cx="5400040" cy="2730500"/>
+                    </a:xfrm>
+                    <a:prstGeom prst="rect">
+                      <a:avLst/>
+                    </a:prstGeom>
+                  </pic:spPr>
+                </pic:pic>
+              </a:graphicData>
+            </a:graphic>
+          </wp:inline>
+        </w:drawing>
+      </w:r>
+    </w:p>
+    <w:p/>
+    <w:p>
+      <w:r>
+        <w:drawing>
+          <wp:inline distT="0" distB="0" distL="0" distR="0" wp14:anchorId="1845EF43" wp14:editId="3F82DFCF">
+            <wp:extent cx="5400040" cy="5436235"/>
+            <wp:effectExtent l="0" t="0" r="0" b="0"/>
+            <wp:docPr id="2008985168" name="Imagen 1" descr="Interfaz de usuario gráfica, Texto, Aplicación, Correo electrónico&#10;&#10;El contenido generado por IA puede ser incorrecto."/>
+            <wp:cNvGraphicFramePr>
+              <a:graphicFrameLocks xmlns:a="http://schemas.openxmlformats.org/drawingml/2006/main" noChangeAspect="1"/>
+            </wp:cNvGraphicFramePr>
+            <a:graphic xmlns:a="http://schemas.openxmlformats.org/drawingml/2006/main">
+              <a:graphicData uri="http://schemas.openxmlformats.org/drawingml/2006/picture">
+                <pic:pic xmlns:pic="http://schemas.openxmlformats.org/drawingml/2006/picture">
+                  <pic:nvPicPr>
+                    <pic:cNvPr id="2008985168" name="Imagen 1" descr="Interfaz de usuario gráfica, Texto, Aplicación, Correo electrónico&#10;&#10;El contenido generado por IA puede ser incorrecto."/>
+                    <pic:cNvPicPr/>
+                  </pic:nvPicPr>
+                  <pic:blipFill>
+                    <a:blip r:embed="rId24"/>
+                    <a:stretch>
+                      <a:fillRect/>
+                    </a:stretch>
+                  </pic:blipFill>
+                  <pic:spPr>
+                    <a:xfrm>
+                      <a:off x="0" y="0"/>
+                      <a:ext cx="5400040" cy="5436235"/>
+                    </a:xfrm>
+                    <a:prstGeom prst="rect">
+                      <a:avLst/>
+                    </a:prstGeom>
+                  </pic:spPr>
+                </pic:pic>
+              </a:graphicData>
+            </a:graphic>
+          </wp:inline>
+        </w:drawing>
+      </w:r>
+    </w:p>
+    <w:p>
+      <w:r>
+        <w:lastRenderedPageBreak/>
+        <w:drawing>
+          <wp:inline distT="0" distB="0" distL="0" distR="0" wp14:anchorId="351A38DD" wp14:editId="70144C17">
+            <wp:extent cx="5400040" cy="5436235"/>
+            <wp:effectExtent l="0" t="0" r="0" b="0"/>
+            <wp:docPr id="200936330" name="Imagen 1" descr="Interfaz de usuario gráfica, Texto, Aplicación&#10;&#10;El contenido generado por IA puede ser incorrecto."/>
+            <wp:cNvGraphicFramePr>
+              <a:graphicFrameLocks xmlns:a="http://schemas.openxmlformats.org/drawingml/2006/main" noChangeAspect="1"/>
+            </wp:cNvGraphicFramePr>
+            <a:graphic xmlns:a="http://schemas.openxmlformats.org/drawingml/2006/main">
+              <a:graphicData uri="http://schemas.openxmlformats.org/drawingml/2006/picture">
+                <pic:pic xmlns:pic="http://schemas.openxmlformats.org/drawingml/2006/picture">
+                  <pic:nvPicPr>
+                    <pic:cNvPr id="200936330" name="Imagen 1" descr="Interfaz de usuario gráfica, Texto, Aplicación&#10;&#10;El contenido generado por IA puede ser incorrecto."/>
+                    <pic:cNvPicPr/>
+                  </pic:nvPicPr>
+                  <pic:blipFill>
+                    <a:blip r:embed="rId25"/>
+                    <a:stretch>
+                      <a:fillRect/>
+                    </a:stretch>
+                  </pic:blipFill>
+                  <pic:spPr>
+                    <a:xfrm>
+                      <a:off x="0" y="0"/>
+                      <a:ext cx="5400040" cy="5436235"/>
+                    </a:xfrm>
+                    <a:prstGeom prst="rect">
+                      <a:avLst/>
+                    </a:prstGeom>
+                  </pic:spPr>
+                </pic:pic>
+              </a:graphicData>
+            </a:graphic>
+          </wp:inline>
+        </w:drawing>
+      </w:r>
+    </w:p>
     <w:sectPr>
       <w:pgSz w:w="11906" w:h="16838"/>
       <w:pgMar w:top="1417" w:right="1701" w:bottom="1417" w:left="1701" w:header="708" w:footer="708" w:gutter="0"/>
@@ -780,6 +934,126 @@
     </w:sectPr>
   </w:body>
 </w:document>
+</file>
+
+<file path=word/numbering.xml><?xml version="1.0" encoding="utf-8"?>
+<w:numbering xmlns:wpc="http://schemas.microsoft.com/office/word/2010/wordprocessingCanvas" xmlns:cx="http://schemas.microsoft.com/office/drawing/2014/chartex" xmlns:cx1="http://schemas.microsoft.com/office/drawing/2015/9/8/chartex" xmlns:cx2="http://schemas.microsoft.com/office/drawing/2015/10/21/chartex" xmlns:cx3="http://schemas.microsoft.com/office/drawing/2016/5/9/chartex" xmlns:cx4="http://schemas.microsoft.com/office/drawing/2016/5/10/chartex" xmlns:cx5="http://schemas.microsoft.com/office/drawing/2016/5/11/chartex" xmlns:cx6="http://schemas.microsoft.com/office/drawing/2016/5/12/chartex" xmlns:cx7="http://schemas.microsoft.com/office/drawing/2016/5/13/chartex" xmlns:cx8="http://schemas.microsoft.com/office/drawing/2016/5/14/chartex" xmlns:mc="http://schemas.openxmlformats.org/markup-compatibility/2006" xmlns:aink="http://schemas.microsoft.com/office/drawing/2016/ink" xmlns:am3d="http://schemas.microsoft.com/office/drawing/2017/model3d" xmlns:o="urn:schemas-microsoft-com:office:office" xmlns:oel="http://schemas.microsoft.com/office/2019/extlst" xmlns:r="http://schemas.openxmlformats.org/officeDocument/2006/relationships" xmlns:m="http://schemas.openxmlformats.org/officeDocument/2006/math" xmlns:v="urn:schemas-microsoft-com:vml" xmlns:wp14="http://schemas.microsoft.com/office/word/2010/wordprocessingDrawing" xmlns:wp="http://schemas.openxmlformats.org/drawingml/2006/wordprocessingDrawing" xmlns:w10="urn:schemas-microsoft-com:office:word" xmlns:w="http://schemas.openxmlformats.org/wordprocessingml/2006/main" xmlns:w14="http://schemas.microsoft.com/office/word/2010/wordml" xmlns:w15="http://schemas.microsoft.com/office/word/2012/wordml" xmlns:w16cex="http://schemas.microsoft.com/office/word/2018/wordml/cex" xmlns:w16cid="http://schemas.microsoft.com/office/word/2016/wordml/cid" xmlns:w16="http://schemas.microsoft.com/office/word/2018/wordml" xmlns:w16du="http://schemas.microsoft.com/office/word/2023/wordml/word16du" xmlns:w16sdtdh="http://schemas.microsoft.com/office/word/2020/wordml/sdtdatahash" xmlns:w16sdtfl="http://schemas.microsoft.com/office/word/2024/wordml/sdtformatlock" xmlns:w16se="http://schemas.microsoft.com/office/word/2015/wordml/symex" xmlns:wpg="http://schemas.microsoft.com/office/word/2010/wordprocessingGroup" xmlns:wpi="http://schemas.microsoft.com/office/word/2010/wordprocessingInk" xmlns:wne="http://schemas.microsoft.com/office/word/2006/wordml" xmlns:wps="http://schemas.microsoft.com/office/word/2010/wordprocessingShape" mc:Ignorable="w14 w15 w16se w16cid w16 w16cex w16sdtdh w16sdtfl w16du wp14">
+  <w:abstractNum w:abstractNumId="0" w15:restartNumberingAfterBreak="0">
+    <w:nsid w:val="434A296C"/>
+    <w:multiLevelType w:val="hybridMultilevel"/>
+    <w:tmpl w:val="D89EAFEE"/>
+    <w:lvl w:ilvl="0" w:tplc="389C2800">
+      <w:numFmt w:val="bullet"/>
+      <w:lvlText w:val="-"/>
+      <w:lvlJc w:val="left"/>
+      <w:pPr>
+        <w:ind w:left="720" w:hanging="360"/>
+      </w:pPr>
+      <w:rPr>
+        <w:rFonts w:ascii="Aptos" w:eastAsiaTheme="minorHAnsi" w:hAnsi="Aptos" w:cstheme="minorBidi" w:hint="default"/>
+      </w:rPr>
+    </w:lvl>
+    <w:lvl w:ilvl="1" w:tplc="0C0A0003" w:tentative="1">
+      <w:start w:val="1"/>
+      <w:numFmt w:val="bullet"/>
+      <w:lvlText w:val="o"/>
+      <w:lvlJc w:val="left"/>
+      <w:pPr>
+        <w:ind w:left="1440" w:hanging="360"/>
+      </w:pPr>
+      <w:rPr>
+        <w:rFonts w:ascii="Courier New" w:hAnsi="Courier New" w:cs="Courier New" w:hint="default"/>
+      </w:rPr>
+    </w:lvl>
+    <w:lvl w:ilvl="2" w:tplc="0C0A0005" w:tentative="1">
+      <w:start w:val="1"/>
+      <w:numFmt w:val="bullet"/>
+      <w:lvlText w:val=""/>
+      <w:lvlJc w:val="left"/>
+      <w:pPr>
+        <w:ind w:left="2160" w:hanging="360"/>
+      </w:pPr>
+      <w:rPr>
+        <w:rFonts w:ascii="Wingdings" w:hAnsi="Wingdings" w:hint="default"/>
+      </w:rPr>
+    </w:lvl>
+    <w:lvl w:ilvl="3" w:tplc="0C0A0001" w:tentative="1">
+      <w:start w:val="1"/>
+      <w:numFmt w:val="bullet"/>
+      <w:lvlText w:val=""/>
+      <w:lvlJc w:val="left"/>
+      <w:pPr>
+        <w:ind w:left="2880" w:hanging="360"/>
+      </w:pPr>
+      <w:rPr>
+        <w:rFonts w:ascii="Symbol" w:hAnsi="Symbol" w:hint="default"/>
+      </w:rPr>
+    </w:lvl>
+    <w:lvl w:ilvl="4" w:tplc="0C0A0003" w:tentative="1">
+      <w:start w:val="1"/>
+      <w:numFmt w:val="bullet"/>
+      <w:lvlText w:val="o"/>
+      <w:lvlJc w:val="left"/>
+      <w:pPr>
+        <w:ind w:left="3600" w:hanging="360"/>
+      </w:pPr>
+      <w:rPr>
+        <w:rFonts w:ascii="Courier New" w:hAnsi="Courier New" w:cs="Courier New" w:hint="default"/>
+      </w:rPr>
+    </w:lvl>
+    <w:lvl w:ilvl="5" w:tplc="0C0A0005" w:tentative="1">
+      <w:start w:val="1"/>
+      <w:numFmt w:val="bullet"/>
+      <w:lvlText w:val=""/>
+      <w:lvlJc w:val="left"/>
+      <w:pPr>
+        <w:ind w:left="4320" w:hanging="360"/>
+      </w:pPr>
+      <w:rPr>
+        <w:rFonts w:ascii="Wingdings" w:hAnsi="Wingdings" w:hint="default"/>
+      </w:rPr>
+    </w:lvl>
+    <w:lvl w:ilvl="6" w:tplc="0C0A0001" w:tentative="1">
+      <w:start w:val="1"/>
+      <w:numFmt w:val="bullet"/>
+      <w:lvlText w:val=""/>
+      <w:lvlJc w:val="left"/>
+      <w:pPr>
+        <w:ind w:left="5040" w:hanging="360"/>
+      </w:pPr>
+      <w:rPr>
+        <w:rFonts w:ascii="Symbol" w:hAnsi="Symbol" w:hint="default"/>
+      </w:rPr>
+    </w:lvl>
+    <w:lvl w:ilvl="7" w:tplc="0C0A0003" w:tentative="1">
+      <w:start w:val="1"/>
+      <w:numFmt w:val="bullet"/>
+      <w:lvlText w:val="o"/>
+      <w:lvlJc w:val="left"/>
+      <w:pPr>
+        <w:ind w:left="5760" w:hanging="360"/>
+      </w:pPr>
+      <w:rPr>
+        <w:rFonts w:ascii="Courier New" w:hAnsi="Courier New" w:cs="Courier New" w:hint="default"/>
+      </w:rPr>
+    </w:lvl>
+    <w:lvl w:ilvl="8" w:tplc="0C0A0005" w:tentative="1">
+      <w:start w:val="1"/>
+      <w:numFmt w:val="bullet"/>
+      <w:lvlText w:val=""/>
+      <w:lvlJc w:val="left"/>
+      <w:pPr>
+        <w:ind w:left="6480" w:hanging="360"/>
+      </w:pPr>
+      <w:rPr>
+        <w:rFonts w:ascii="Wingdings" w:hAnsi="Wingdings" w:hint="default"/>
+      </w:rPr>
+    </w:lvl>
+  </w:abstractNum>
+  <w:num w:numId="1" w16cid:durableId="1607033028">
+    <w:abstractNumId w:val="0"/>
+  </w:num>
+</w:numbering>
 </file>
 
 <file path=word/styles.xml><?xml version="1.0" encoding="utf-8"?>

</xml_diff>